<commit_message>
commit via a script
</commit_message>
<xml_diff>
--- a/通用raw/装逼论文/关于硫酸铜和重铬酸钾的混晶的研究.docx
+++ b/通用raw/装逼论文/关于硫酸铜和重铬酸钾的混晶的研究.docx
@@ -589,10 +589,159 @@
           <w:szCs w:val="28"/>
           <w:lang w:val="en-US" w:eastAsia="zh-CN"/>
         </w:rPr>
-        <w:t>这样的现象显然不可能出现在简单盐类溶液结晶中，而晶体混合本身是很复杂的，同一瓶溶液</w:t>
+        <w:t>这样的现象显然不可能出现在简单盐类溶液结晶中，而晶体混合本身是很复杂的，同一瓶溶液中会出现不同形态、不同颜色的晶体，那就更复杂了。</w:t>
+      </w:r>
+    </w:p>
+    <w:p>
+      <w:pPr>
+        <w:keepNext w:val="0"/>
+        <w:keepLines w:val="0"/>
+        <w:pageBreakBefore w:val="0"/>
+        <w:widowControl w:val="0"/>
+        <w:kinsoku/>
+        <w:wordWrap/>
+        <w:overflowPunct/>
+        <w:topLinePunct w:val="0"/>
+        <w:autoSpaceDE/>
+        <w:autoSpaceDN/>
+        <w:bidi w:val="0"/>
+        <w:adjustRightInd/>
+        <w:snapToGrid/>
+        <w:spacing w:line="400" w:lineRule="exact"/>
+        <w:ind w:left="0" w:leftChars="0" w:right="0" w:rightChars="0" w:firstLine="420" w:firstLineChars="0"/>
+        <w:jc w:val="both"/>
+        <w:textAlignment w:val="auto"/>
+        <w:outlineLvl w:val="9"/>
+        <w:rPr>
+          <w:rFonts w:hint="eastAsia" w:ascii="微软雅黑" w:hAnsi="微软雅黑" w:eastAsia="微软雅黑" w:cs="微软雅黑"/>
+          <w:sz w:val="28"/>
+          <w:szCs w:val="28"/>
+          <w:lang w:val="en-US" w:eastAsia="zh-CN"/>
+        </w:rPr>
+      </w:pPr>
+      <w:r>
+        <w:rPr>
+          <w:rFonts w:hint="eastAsia" w:ascii="微软雅黑" w:hAnsi="微软雅黑" w:eastAsia="微软雅黑" w:cs="微软雅黑"/>
+          <w:sz w:val="28"/>
+          <w:szCs w:val="28"/>
+          <w:lang w:val="en-US" w:eastAsia="zh-CN"/>
+        </w:rPr>
+        <w:t>颜色上，硫酸铜本身是天蓝色，重铬酸钾本身是橙红色，两者相混合变成绿色本身在光学上也成立。</w:t>
       </w:r>
       <w:bookmarkStart w:id="0" w:name="_GoBack"/>
       <w:bookmarkEnd w:id="0"/>
+    </w:p>
+    <w:p>
+      <w:pPr>
+        <w:keepNext w:val="0"/>
+        <w:keepLines w:val="0"/>
+        <w:pageBreakBefore w:val="0"/>
+        <w:widowControl w:val="0"/>
+        <w:kinsoku/>
+        <w:wordWrap/>
+        <w:overflowPunct/>
+        <w:topLinePunct w:val="0"/>
+        <w:autoSpaceDE/>
+        <w:autoSpaceDN/>
+        <w:bidi w:val="0"/>
+        <w:adjustRightInd/>
+        <w:snapToGrid/>
+        <w:spacing w:line="400" w:lineRule="exact"/>
+        <w:ind w:left="0" w:leftChars="0" w:right="0" w:rightChars="0" w:firstLine="420" w:firstLineChars="0"/>
+        <w:jc w:val="both"/>
+        <w:textAlignment w:val="auto"/>
+        <w:outlineLvl w:val="9"/>
+        <w:rPr>
+          <w:rFonts w:hint="eastAsia" w:ascii="微软雅黑" w:hAnsi="微软雅黑" w:eastAsia="微软雅黑" w:cs="微软雅黑"/>
+          <w:sz w:val="28"/>
+          <w:szCs w:val="28"/>
+          <w:lang w:eastAsia="zh-CN"/>
+        </w:rPr>
+      </w:pPr>
+    </w:p>
+    <w:p>
+      <w:pPr>
+        <w:keepNext w:val="0"/>
+        <w:keepLines w:val="0"/>
+        <w:pageBreakBefore w:val="0"/>
+        <w:widowControl w:val="0"/>
+        <w:kinsoku/>
+        <w:wordWrap/>
+        <w:overflowPunct/>
+        <w:topLinePunct w:val="0"/>
+        <w:autoSpaceDE/>
+        <w:autoSpaceDN/>
+        <w:bidi w:val="0"/>
+        <w:adjustRightInd/>
+        <w:snapToGrid/>
+        <w:spacing w:line="400" w:lineRule="exact"/>
+        <w:ind w:left="0" w:leftChars="0" w:right="0" w:rightChars="0" w:firstLine="420" w:firstLineChars="0"/>
+        <w:jc w:val="both"/>
+        <w:textAlignment w:val="auto"/>
+        <w:outlineLvl w:val="9"/>
+        <w:rPr>
+          <w:rFonts w:hint="eastAsia" w:ascii="微软雅黑" w:hAnsi="微软雅黑" w:eastAsia="微软雅黑" w:cs="微软雅黑"/>
+          <w:sz w:val="28"/>
+          <w:szCs w:val="28"/>
+          <w:lang w:eastAsia="zh-CN"/>
+        </w:rPr>
+      </w:pPr>
+    </w:p>
+    <w:p>
+      <w:pPr>
+        <w:keepNext w:val="0"/>
+        <w:keepLines w:val="0"/>
+        <w:pageBreakBefore w:val="0"/>
+        <w:widowControl w:val="0"/>
+        <w:kinsoku/>
+        <w:wordWrap/>
+        <w:overflowPunct/>
+        <w:topLinePunct w:val="0"/>
+        <w:autoSpaceDE/>
+        <w:autoSpaceDN/>
+        <w:bidi w:val="0"/>
+        <w:adjustRightInd/>
+        <w:snapToGrid/>
+        <w:spacing w:line="400" w:lineRule="exact"/>
+        <w:ind w:left="0" w:leftChars="0" w:right="0" w:rightChars="0" w:firstLine="420" w:firstLineChars="0"/>
+        <w:jc w:val="both"/>
+        <w:textAlignment w:val="auto"/>
+        <w:outlineLvl w:val="9"/>
+        <w:rPr>
+          <w:rFonts w:hint="eastAsia" w:ascii="微软雅黑" w:hAnsi="微软雅黑" w:eastAsia="微软雅黑" w:cs="微软雅黑"/>
+          <w:sz w:val="28"/>
+          <w:szCs w:val="28"/>
+          <w:lang w:eastAsia="zh-CN"/>
+        </w:rPr>
+      </w:pPr>
+    </w:p>
+    <w:p>
+      <w:pPr>
+        <w:keepNext w:val="0"/>
+        <w:keepLines w:val="0"/>
+        <w:pageBreakBefore w:val="0"/>
+        <w:widowControl w:val="0"/>
+        <w:kinsoku/>
+        <w:wordWrap/>
+        <w:overflowPunct/>
+        <w:topLinePunct w:val="0"/>
+        <w:autoSpaceDE/>
+        <w:autoSpaceDN/>
+        <w:bidi w:val="0"/>
+        <w:adjustRightInd/>
+        <w:snapToGrid/>
+        <w:spacing w:line="400" w:lineRule="exact"/>
+        <w:ind w:left="0" w:leftChars="0" w:right="0" w:rightChars="0" w:firstLine="420" w:firstLineChars="0"/>
+        <w:jc w:val="both"/>
+        <w:textAlignment w:val="auto"/>
+        <w:outlineLvl w:val="9"/>
+        <w:rPr>
+          <w:rFonts w:hint="eastAsia" w:ascii="微软雅黑" w:hAnsi="微软雅黑" w:eastAsia="微软雅黑" w:cs="微软雅黑"/>
+          <w:sz w:val="28"/>
+          <w:szCs w:val="28"/>
+          <w:lang w:eastAsia="zh-CN"/>
+        </w:rPr>
+      </w:pPr>
     </w:p>
     <w:p>
       <w:pPr>
@@ -772,7 +921,7 @@
     <w:lsdException w:qFormat="1" w:unhideWhenUsed="0" w:uiPriority="0" w:semiHidden="0" w:name="Title"/>
     <w:lsdException w:unhideWhenUsed="0" w:uiPriority="0" w:semiHidden="0" w:name="Closing"/>
     <w:lsdException w:unhideWhenUsed="0" w:uiPriority="0" w:semiHidden="0" w:name="Signature"/>
-    <w:lsdException w:unhideWhenUsed="0" w:uiPriority="0" w:semiHidden="0" w:name="Default Paragraph Font"/>
+    <w:lsdException w:qFormat="1" w:unhideWhenUsed="0" w:uiPriority="0" w:semiHidden="0" w:name="Default Paragraph Font"/>
     <w:lsdException w:unhideWhenUsed="0" w:uiPriority="0" w:semiHidden="0" w:name="Body Text"/>
     <w:lsdException w:unhideWhenUsed="0" w:uiPriority="0" w:semiHidden="0" w:name="Body Text Indent"/>
     <w:lsdException w:unhideWhenUsed="0" w:uiPriority="0" w:semiHidden="0" w:name="List Continue"/>
@@ -974,6 +1123,7 @@
   </w:style>
   <w:style w:type="character" w:default="1" w:styleId="2">
     <w:name w:val="Default Paragraph Font"/>
+    <w:qFormat/>
     <w:uiPriority w:val="0"/>
   </w:style>
   <w:style w:type="table" w:default="1" w:styleId="3">

</xml_diff>